<commit_message>
Finishing with Memoria and Markdown
</commit_message>
<xml_diff>
--- a/Memoria_Final.docx
+++ b/Memoria_Final.docx
@@ -2163,7 +2163,43 @@
           <w:szCs w:val="22"/>
           <w:lang w:val="es-ES"/>
         </w:rPr>
-        <w:t>Por su parte, hotel_scores alberga diccionarios en cada uno de los registros. Cada diccionario consta del nombre de cada dimensión (característica a valorar) como clave y la valoración que recibe como valor. Dado que R lo ha interpretado como un string, nuestro enfoque en su limpieza se ha basado en separar la información con comas y, una vez obtenidas todas las columnas resultantes, extraer los datos numéricos de cada registro para quedarnos solo con los scores de cada dimensión con la función “parse_numbers”. Este proceso puede consultarse en el primer subapartado del Anexo.</w:t>
+        <w:t xml:space="preserve">Por su parte, hotel_scores alberga diccionarios en cada uno de los registros. Cada diccionario consta del nombre de cada dimensión (característica a valorar) como clave y la valoración que recibe como valor. Dado que R lo ha interpretado como un string, nuestro enfoque en su limpieza se ha basado en separar la información </w:t>
+      </w:r>
+      <w:r>
+        <w:rPr>
+          <w:rFonts w:ascii="Arial" w:hAnsi="Arial" w:cs="Arial"/>
+          <w:sz w:val="22"/>
+          <w:szCs w:val="22"/>
+          <w:lang w:val="es-ES"/>
+        </w:rPr>
+        <w:t>en base a las</w:t>
+      </w:r>
+      <w:r>
+        <w:rPr>
+          <w:rFonts w:ascii="Arial" w:hAnsi="Arial" w:cs="Arial"/>
+          <w:sz w:val="22"/>
+          <w:szCs w:val="22"/>
+          <w:lang w:val="es-ES"/>
+        </w:rPr>
+        <w:t xml:space="preserve"> comas</w:t>
+      </w:r>
+      <w:r>
+        <w:rPr>
+          <w:rFonts w:ascii="Arial" w:hAnsi="Arial" w:cs="Arial"/>
+          <w:sz w:val="22"/>
+          <w:szCs w:val="22"/>
+          <w:lang w:val="es-ES"/>
+        </w:rPr>
+        <w:t xml:space="preserve"> como separador</w:t>
+      </w:r>
+      <w:r>
+        <w:rPr>
+          <w:rFonts w:ascii="Arial" w:hAnsi="Arial" w:cs="Arial"/>
+          <w:sz w:val="22"/>
+          <w:szCs w:val="22"/>
+          <w:lang w:val="es-ES"/>
+        </w:rPr>
+        <w:t xml:space="preserve"> y, una vez obtenidas todas las columnas resultantes, extraer los datos numéricos de cada registro para quedarnos solo con los scores de cada dimensión con la función “parse_numbers”. Este proceso puede consultarse en el primer subapartado del Anexo.</w:t>
       </w:r>
     </w:p>
     <w:p>
@@ -2915,7 +2951,25 @@
           <w:lang w:val="es-ES"/>
         </w:rPr>
         <w:lastRenderedPageBreak/>
-        <w:t>Por otro lado, nos encontramos con la columna que incluye la descripción del hotel, esta descripción es muy amplia y un análisis profundo de ella requeriría de técnicas de NLP que no son el objetivo de esta práctica. No obstante, consideramos que la longitud de la descripción del hotel sí que puede tener una relación con la posición en el buscador, por lo que transformaremos esta variable a una nueva variable que contenga el número total de palabras que contiene la descripción.</w:t>
+        <w:t>Por otro lado, nos encontramos con la columna que incluye la descripción del hotel, esta descripción es muy amplia y un análisis profundo de ella requeriría de técnicas de NLP</w:t>
+      </w:r>
+      <w:r>
+        <w:rPr>
+          <w:rFonts w:ascii="Arial" w:hAnsi="Arial" w:cs="Arial"/>
+          <w:sz w:val="22"/>
+          <w:szCs w:val="22"/>
+          <w:lang w:val="es-ES"/>
+        </w:rPr>
+        <w:t>, las cuales</w:t>
+      </w:r>
+      <w:r>
+        <w:rPr>
+          <w:rFonts w:ascii="Arial" w:hAnsi="Arial" w:cs="Arial"/>
+          <w:sz w:val="22"/>
+          <w:szCs w:val="22"/>
+          <w:lang w:val="es-ES"/>
+        </w:rPr>
+        <w:t xml:space="preserve"> no son el objetivo de esta práctica. No obstante, consideramos que la longitud de la descripción del hotel sí que puede tener una relación con la posición en el buscador, por lo que transformaremos esta variable a una nueva variable que contenga el número total de palabras que contiene la descripción.</w:t>
       </w:r>
     </w:p>
     <w:p>
@@ -2936,7 +2990,25 @@
           <w:szCs w:val="22"/>
           <w:lang w:val="es-ES"/>
         </w:rPr>
-        <w:t>Finalmente, en la columna Room_data, se incluye mucha información referente a los tipos de habitaciones disponibles, precios, características, etc. Esta se había extraído de esta forma con el objetivo de procesarla mediante un diccionario de Python. No obstante, al haber optado por un procesado con R este se complicará un poco más. En esta columna tenemos distintos datos que pueden ser muy relevantes, de los cuales extraeremos los siguientes:</w:t>
+        <w:t xml:space="preserve">Finalmente, en la columna </w:t>
+      </w:r>
+      <w:r>
+        <w:rPr>
+          <w:rFonts w:ascii="Arial" w:hAnsi="Arial" w:cs="Arial"/>
+          <w:sz w:val="22"/>
+          <w:szCs w:val="22"/>
+          <w:lang w:val="es-ES"/>
+        </w:rPr>
+        <w:t>r</w:t>
+      </w:r>
+      <w:r>
+        <w:rPr>
+          <w:rFonts w:ascii="Arial" w:hAnsi="Arial" w:cs="Arial"/>
+          <w:sz w:val="22"/>
+          <w:szCs w:val="22"/>
+          <w:lang w:val="es-ES"/>
+        </w:rPr>
+        <w:t>oom_data, se incluye mucha información referente a los tipos de habitaciones disponibles, precios, características, etc. Esta se había extraído de esta forma con el objetivo de procesarla mediante un diccionario de Python. No obstante, al haber optado por un procesado con R este se complicará un poco más. En esta columna tenemos distintos datos que pueden ser muy relevantes, de los cuales extraeremos los siguientes:</w:t>
       </w:r>
     </w:p>
     <w:p>
@@ -8705,7 +8777,29 @@
           <w:szCs w:val="22"/>
           <w:lang w:val="es-ES"/>
         </w:rPr>
-        <w:t>mean_price</w:t>
+        <w:t>m</w:t>
+      </w:r>
+      <w:r>
+        <w:rPr>
+          <w:rFonts w:ascii="Arial" w:hAnsi="Arial" w:cs="Arial"/>
+          <w:b/>
+          <w:bCs/>
+          <w:sz w:val="22"/>
+          <w:szCs w:val="22"/>
+          <w:lang w:val="es-ES"/>
+        </w:rPr>
+        <w:t>ax</w:t>
+      </w:r>
+      <w:r>
+        <w:rPr>
+          <w:rFonts w:ascii="Arial" w:hAnsi="Arial" w:cs="Arial"/>
+          <w:b/>
+          <w:bCs/>
+          <w:sz w:val="22"/>
+          <w:szCs w:val="22"/>
+          <w:lang w:val="es-ES"/>
+        </w:rPr>
+        <w:t>_price</w:t>
       </w:r>
       <w:r>
         <w:rPr>
@@ -8758,6 +8852,78 @@
         </w:rPr>
         <w:t>A continuación, se analiza la ubicación de los hoteles mediante su longitud y latitud. En el caso de Valencia vemos una mayor dispersión y tenemos la presencia de algunos outliers, esto es debido a que probablemente, al ser una ciudad más pequeña que Madrid o Barcelona tenga una menor disponibilidad hotelera y algunos de los hoteles hallados no pertenezcan a Valencia ciudad sino a los alrededores de esta.</w:t>
       </w:r>
+      <w:r>
+        <w:rPr>
+          <w:rFonts w:ascii="Arial" w:hAnsi="Arial" w:cs="Arial"/>
+          <w:sz w:val="22"/>
+          <w:szCs w:val="22"/>
+          <w:lang w:val="es-ES"/>
+        </w:rPr>
+        <w:t xml:space="preserve"> </w:t>
+      </w:r>
+      <w:r>
+        <w:rPr>
+          <w:rFonts w:ascii="Arial" w:hAnsi="Arial" w:cs="Arial"/>
+          <w:sz w:val="22"/>
+          <w:szCs w:val="22"/>
+          <w:lang w:val="es-ES"/>
+        </w:rPr>
+        <w:t>Para la longitud obtenemos unos resultados parecidos</w:t>
+      </w:r>
+      <w:r>
+        <w:rPr>
+          <w:rFonts w:ascii="Arial" w:hAnsi="Arial" w:cs="Arial"/>
+          <w:sz w:val="22"/>
+          <w:szCs w:val="22"/>
+          <w:lang w:val="es-ES"/>
+        </w:rPr>
+        <w:t xml:space="preserve">, pues </w:t>
+      </w:r>
+      <w:r>
+        <w:rPr>
+          <w:rFonts w:ascii="Arial" w:hAnsi="Arial" w:cs="Arial"/>
+          <w:sz w:val="22"/>
+          <w:szCs w:val="22"/>
+          <w:lang w:val="es-ES"/>
+        </w:rPr>
+        <w:t>hay una menor dispersión en los outliers de Valencia. Dado que estas variaciones tan pequeñas en los resultados son razonables</w:t>
+      </w:r>
+      <w:r>
+        <w:rPr>
+          <w:rFonts w:ascii="Arial" w:hAnsi="Arial" w:cs="Arial"/>
+          <w:sz w:val="22"/>
+          <w:szCs w:val="22"/>
+          <w:lang w:val="es-ES"/>
+        </w:rPr>
+        <w:t>,</w:t>
+      </w:r>
+      <w:r>
+        <w:rPr>
+          <w:rFonts w:ascii="Arial" w:hAnsi="Arial" w:cs="Arial"/>
+          <w:sz w:val="22"/>
+          <w:szCs w:val="22"/>
+          <w:lang w:val="es-ES"/>
+        </w:rPr>
+        <w:t xml:space="preserve"> aceptamos los resultados como </w:t>
+      </w:r>
+      <w:r>
+        <w:rPr>
+          <w:rFonts w:ascii="Arial" w:hAnsi="Arial" w:cs="Arial"/>
+          <w:sz w:val="22"/>
+          <w:szCs w:val="22"/>
+          <w:lang w:val="es-ES"/>
+        </w:rPr>
+        <w:t>válidos</w:t>
+      </w:r>
+      <w:r>
+        <w:rPr>
+          <w:rFonts w:ascii="Arial" w:hAnsi="Arial" w:cs="Arial"/>
+          <w:sz w:val="22"/>
+          <w:szCs w:val="22"/>
+          <w:lang w:val="es-ES"/>
+        </w:rPr>
+        <w:t>.</w:t>
+      </w:r>
     </w:p>
     <w:p>
       <w:pPr>
@@ -8777,7 +8943,44 @@
           <w:szCs w:val="22"/>
           <w:lang w:val="es-ES"/>
         </w:rPr>
-        <w:t>Por un lado, observamos que la puntuación general del hotel oscila entre el 8 y el 9 siendo mayor en Madrid que en Barcelona o Valencia. También nos encontramos que hay outliers en las 3 ciudades no obstante todos se hayan en una puntuación entre el 5 y el 10, cuando el rango factible es entre 0 y 10, por lo que pueden ser valores anómalos de hoteles que han obtenido una puntuación más baja de lo normal, pero no por ello deben ser descartados. El análisis de esta variable ser presenta a modo de demostración general:</w:t>
+        <w:t>En cuanto hotel_score, p</w:t>
+      </w:r>
+      <w:r>
+        <w:rPr>
+          <w:rFonts w:ascii="Arial" w:hAnsi="Arial" w:cs="Arial"/>
+          <w:sz w:val="22"/>
+          <w:szCs w:val="22"/>
+          <w:lang w:val="es-ES"/>
+        </w:rPr>
+        <w:t>or un lado</w:t>
+      </w:r>
+      <w:r>
+        <w:rPr>
+          <w:rFonts w:ascii="Arial" w:hAnsi="Arial" w:cs="Arial"/>
+          <w:sz w:val="22"/>
+          <w:szCs w:val="22"/>
+          <w:lang w:val="es-ES"/>
+        </w:rPr>
+        <w:t xml:space="preserve"> </w:t>
+      </w:r>
+      <w:r>
+        <w:rPr>
+          <w:rFonts w:ascii="Arial" w:hAnsi="Arial" w:cs="Arial"/>
+          <w:sz w:val="22"/>
+          <w:szCs w:val="22"/>
+          <w:lang w:val="es-ES"/>
+        </w:rPr>
+        <w:t xml:space="preserve">observamos que la puntuación general del hotel oscila entre el 8 y el 9 siendo mayor en Madrid que en Barcelona o Valencia. También nos encontramos que hay outliers en las 3 ciudades no obstante todos se hayan en una puntuación entre el 5 y el 10, cuando el rango factible es entre 0 y 10, por lo que pueden ser valores anómalos de hoteles que han obtenido una puntuación más baja de lo normal, pero no por </w:t>
+      </w:r>
+      <w:r>
+        <w:rPr>
+          <w:rFonts w:ascii="Arial" w:hAnsi="Arial" w:cs="Arial"/>
+          <w:sz w:val="22"/>
+          <w:szCs w:val="22"/>
+          <w:lang w:val="es-ES"/>
+        </w:rPr>
+        <w:lastRenderedPageBreak/>
+        <w:t>ello deben ser descartados. El análisis de esta variable ser presenta a modo de demostración general:</w:t>
       </w:r>
     </w:p>
     <w:p>
@@ -8795,7 +8998,6 @@
           <w:sz w:val="20"/>
           <w:szCs w:val="22"/>
         </w:rPr>
-        <w:lastRenderedPageBreak/>
         <w:t>ggplot</w:t>
       </w:r>
       <w:r>
@@ -9161,7 +9363,34 @@
           <w:szCs w:val="22"/>
           <w:lang w:val="es-ES"/>
         </w:rPr>
-        <w:t>Se observa que los hoteles con una mala puntuación lo hacen en la mayoría de sus características, lo que corrobora los resultados obtenidos y no es una sección que ha penalizado a los resultados obtenidos.</w:t>
+        <w:t xml:space="preserve">Analizando el resto de </w:t>
+      </w:r>
+      <w:r>
+        <w:rPr>
+          <w:rFonts w:ascii="Arial" w:hAnsi="Arial" w:cs="Arial"/>
+          <w:sz w:val="22"/>
+          <w:szCs w:val="22"/>
+          <w:lang w:val="es-ES"/>
+        </w:rPr>
+        <w:t>s</w:t>
+      </w:r>
+      <w:r>
+        <w:rPr>
+          <w:rFonts w:ascii="Arial" w:hAnsi="Arial" w:cs="Arial"/>
+          <w:sz w:val="22"/>
+          <w:szCs w:val="22"/>
+          <w:lang w:val="es-ES"/>
+        </w:rPr>
+        <w:t>cores, s</w:t>
+      </w:r>
+      <w:r>
+        <w:rPr>
+          <w:rFonts w:ascii="Arial" w:hAnsi="Arial" w:cs="Arial"/>
+          <w:sz w:val="22"/>
+          <w:szCs w:val="22"/>
+          <w:lang w:val="es-ES"/>
+        </w:rPr>
+        <w:t>e observa que los hoteles con una mala puntuación lo hacen en la mayoría de sus características, lo que corrobora los resultados obtenidos y no es una sección que ha penalizado a los resultados obtenidos.</w:t>
       </w:r>
     </w:p>
     <w:p>
@@ -9636,20 +9865,13 @@
         <w:jc w:val="both"/>
         <w:rPr>
           <w:rFonts w:ascii="Arial" w:hAnsi="Arial" w:cs="Arial"/>
-          <w:sz w:val="22"/>
-          <w:szCs w:val="22"/>
-          <w:lang w:val="es-ES"/>
-        </w:rPr>
-      </w:pPr>
-      <w:r>
-        <w:rPr>
-          <w:rFonts w:ascii="Arial" w:hAnsi="Arial" w:cs="Arial"/>
-          <w:sz w:val="22"/>
-          <w:szCs w:val="22"/>
-          <w:lang w:val="es-ES"/>
-        </w:rPr>
-        <w:t xml:space="preserve">Finalmente, cuando analizamos max y min_price, observamos que el precio mínimo tiene una gran disparidad oscilando de promedio entre los 100€ y los 500€, siendo Valencia la ciudad </w:t>
-      </w:r>
+          <w:b/>
+          <w:bCs/>
+          <w:sz w:val="22"/>
+          <w:szCs w:val="22"/>
+          <w:lang w:val="es-ES"/>
+        </w:rPr>
+      </w:pPr>
       <w:r>
         <w:rPr>
           <w:rFonts w:ascii="Arial" w:hAnsi="Arial" w:cs="Arial"/>
@@ -9658,7 +9880,27 @@
           <w:lang w:val="es-ES"/>
         </w:rPr>
         <w:lastRenderedPageBreak/>
-        <w:t>con el menor rango intercuartil con presencia de outliers en el rango superior de precios, con alguna habitación con precios cercanos a los 1000€, que, aunque puedan parecer caros, son razonables en algún hotel de lujo de la ciudad. Por su parte entre los precios máximos se encuentran unos precios promedio mucho más elevados con un mayor rango intercuartil en la ciudad de Valencia, lo que sorprende al ser lo contrario que con los precios mínimos. También se observa que los outliers en este caso aparecen por el lado inferior especialmente en la ciudad de Madrid, aunque con precios positivos, que podrían corresponder a hoteles muy económicos o albergues. Sorprende ver que los precios máximos no superan el valor máximo observado en el precio mínimo, lo que se puede atribuir a que aquellos hoteles con precios muy elevados no ofrecían una variedad de habitaciones y precios.</w:t>
+        <w:t>Finalmente, cuando analizamos max y min_price, observamos que el precio mínimo tiene una gran disparidad oscilando de promedio entre los 100€ y los 500€, siendo Valencia la ciudad con el menor rango intercuartil con presencia de outliers en el rango superior de precios, con alguna habitación con precios cercanos a los 1000€, que, aunque puedan parecer caros, son razonables en algún hotel de lujo de la ciudad. Por su parte entre los precios máximos se encuentran unos precios promedio mucho más elevados con un mayor rango intercuartil en la ciudad de Valencia, lo que sorprende al ser lo contrario que con los precios mínimos. También se observa que los outliers en este caso aparecen por el lado inferior especialmente en la ciudad de Madrid, aunque con precios positivos, que podrían corresponder a hoteles muy económicos o albergues. Sorprende ver que los precios máximos no superan el valor máximo observado en el precio mínimo, lo que se puede atribuir a que aquellos hoteles con precios muy elevados no ofrecían una variedad de habitaciones y precios.</w:t>
+      </w:r>
+      <w:r>
+        <w:rPr>
+          <w:rFonts w:ascii="Arial" w:hAnsi="Arial" w:cs="Arial"/>
+          <w:sz w:val="22"/>
+          <w:szCs w:val="22"/>
+          <w:lang w:val="es-ES"/>
+        </w:rPr>
+        <w:t xml:space="preserve"> </w:t>
+      </w:r>
+      <w:r>
+        <w:rPr>
+          <w:rFonts w:ascii="Arial" w:hAnsi="Arial" w:cs="Arial"/>
+          <w:b/>
+          <w:bCs/>
+          <w:sz w:val="22"/>
+          <w:szCs w:val="22"/>
+          <w:lang w:val="es-ES"/>
+        </w:rPr>
+        <w:t>CHECKEAR LINEAS 500 a 675</w:t>
       </w:r>
     </w:p>
     <w:p>
@@ -9986,7 +10228,16 @@
           <w:szCs w:val="22"/>
           <w:lang w:val="es-ES"/>
         </w:rPr>
-        <w:t>Hemos optado por añadir datos de vuelos por varias razones:</w:t>
+        <w:t>Por otro lado, h</w:t>
+      </w:r>
+      <w:r>
+        <w:rPr>
+          <w:rFonts w:ascii="Arial" w:hAnsi="Arial" w:cs="Arial"/>
+          <w:sz w:val="22"/>
+          <w:szCs w:val="22"/>
+          <w:lang w:val="es-ES"/>
+        </w:rPr>
+        <w:t>emos optado por añadir datos de vuelos por varias razones:</w:t>
       </w:r>
     </w:p>
     <w:p>
@@ -25987,7 +26238,16 @@
           <w:szCs w:val="20"/>
           <w:lang w:val="es-ES"/>
         </w:rPr>
-        <w:t xml:space="preserve">  }</w:t>
+        <w:t xml:space="preserve">  </w:t>
+      </w:r>
+      <w:r>
+        <w:rPr>
+          <w:rStyle w:val="NormalTok"/>
+          <w:sz w:val="18"/>
+          <w:szCs w:val="20"/>
+          <w:lang w:val="es-ES"/>
+        </w:rPr>
+        <w:t>}</w:t>
       </w:r>
       <w:r>
         <w:rPr>

</xml_diff>